<commit_message>
add subplot and subplots
</commit_message>
<xml_diff>
--- a/info/info.docx
+++ b/info/info.docx
@@ -8,27 +8,69 @@
           <w:rPr>
             <w:rStyle w:val="a3"/>
           </w:rPr>
-          <w:t>https://pythonworld.ru/novosti-mira-python/scientific-graphics-in-python.html</w:t>
+          <w:t>https://pythonworld.r</w:t>
+        </w:r>
+        <w:r>
+          <w:rPr>
+            <w:rStyle w:val="a3"/>
+          </w:rPr>
+          <w:t>u</w:t>
+        </w:r>
+        <w:r>
+          <w:rPr>
+            <w:rStyle w:val="a3"/>
+          </w:rPr>
+          <w:t>/novosti-mira-python/scientific-graphics-in-python.html</w:t>
         </w:r>
       </w:hyperlink>
     </w:p>
     <w:p>
-      <w:hyperlink r:id="rId5" w:history="1">
-        <w:r>
-          <w:rPr>
-            <w:rStyle w:val="a3"/>
-          </w:rPr>
-          <w:t>https://pyprog.pro/mpl/mpl_types_of_graphs.html#mpl_types_of_graphs_ch0</w:t>
+      <w:hyperlink r:id="rId5" w:anchor="mpl_types_of_graphs_ch0" w:history="1">
+        <w:r>
+          <w:rPr>
+            <w:rStyle w:val="a3"/>
+          </w:rPr>
+          <w:t>https://pyprog</w:t>
+        </w:r>
+        <w:bookmarkStart w:id="0" w:name="_GoBack"/>
+        <w:bookmarkEnd w:id="0"/>
+        <w:r>
+          <w:rPr>
+            <w:rStyle w:val="a3"/>
+          </w:rPr>
+          <w:t>.</w:t>
+        </w:r>
+        <w:r>
+          <w:rPr>
+            <w:rStyle w:val="a3"/>
+          </w:rPr>
+          <w:t>pro/mpl/mpl_types_of_graphs.html#mpl_types_of_graphs_ch0</w:t>
         </w:r>
       </w:hyperlink>
     </w:p>
     <w:p>
-      <w:r>
-        <w:t>https://devpractice.ru/matplotlib-lessons/</w:t>
-      </w:r>
-      <w:bookmarkStart w:id="0" w:name="_GoBack"/>
-      <w:bookmarkEnd w:id="0"/>
+      <w:hyperlink r:id="rId6" w:history="1">
+        <w:r>
+          <w:rPr>
+            <w:rStyle w:val="a3"/>
+          </w:rPr>
+          <w:t>https://devpractice.ru/matplotlib-les</w:t>
+        </w:r>
+        <w:r>
+          <w:rPr>
+            <w:rStyle w:val="a3"/>
+          </w:rPr>
+          <w:t>s</w:t>
+        </w:r>
+        <w:r>
+          <w:rPr>
+            <w:rStyle w:val="a3"/>
+          </w:rPr>
+          <w:t>ons/</w:t>
+        </w:r>
+      </w:hyperlink>
     </w:p>
+    <w:p/>
     <w:sectPr>
       <w:pgSz w:w="11906" w:h="16838"/>
       <w:pgMar w:top="1134" w:right="850" w:bottom="1134" w:left="1701" w:header="708" w:footer="708" w:gutter="0"/>
@@ -471,6 +513,18 @@
       <w:u w:val="single"/>
     </w:rPr>
   </w:style>
+  <w:style w:type="character" w:styleId="a4">
+    <w:name w:val="FollowedHyperlink"/>
+    <w:basedOn w:val="a0"/>
+    <w:uiPriority w:val="99"/>
+    <w:semiHidden/>
+    <w:unhideWhenUsed/>
+    <w:rsid w:val="0002094A"/>
+    <w:rPr>
+      <w:color w:val="954F72" w:themeColor="followedHyperlink"/>
+      <w:u w:val="single"/>
+    </w:rPr>
+  </w:style>
 </w:styles>
 </file>
 

</xml_diff>